<commit_message>
Se agrega la primer historia de usuario con los archivos necesarios
</commit_message>
<xml_diff>
--- a/Actividad 4 - Utilizando sistemas de control de versiones.docx
+++ b/Actividad 4 - Utilizando sistemas de control de versiones.docx
@@ -748,6 +748,180 @@
       <w:pPr>
         <w:pStyle w:val="Ttulo1"/>
       </w:pPr>
+      <w:r>
+        <w:t>Primer commit</w:t>
+      </w:r>
+    </w:p>
+    <w:p>
+      <w:r>
+        <w:t>Se</w:t>
+      </w:r>
+      <w:r>
+        <w:t xml:space="preserve"> creo la rama HU01 y se</w:t>
+      </w:r>
+      <w:r>
+        <w:t xml:space="preserve"> </w:t>
+      </w:r>
+      <w:r>
+        <w:t>realizó</w:t>
+      </w:r>
+      <w:r>
+        <w:t xml:space="preserve"> un </w:t>
+      </w:r>
+      <w:proofErr w:type="spellStart"/>
+      <w:r>
+        <w:t>git</w:t>
+      </w:r>
+      <w:proofErr w:type="spellEnd"/>
+      <w:r>
+        <w:t xml:space="preserve"> status y se evidencio que se han realizado cambios que no se han cargado al repositorio local.</w:t>
+      </w:r>
+    </w:p>
+    <w:p>
+      <w:r>
+        <w:drawing>
+          <wp:inline distT="0" distB="0" distL="0" distR="0" wp14:anchorId="6BB492BD" wp14:editId="066B6D39">
+            <wp:extent cx="5612130" cy="865505"/>
+            <wp:effectExtent l="0" t="0" r="7620" b="0"/>
+            <wp:docPr id="1381455630" name="Imagen 1"/>
+            <wp:cNvGraphicFramePr>
+              <a:graphicFrameLocks xmlns:a="http://schemas.openxmlformats.org/drawingml/2006/main" noChangeAspect="1"/>
+            </wp:cNvGraphicFramePr>
+            <a:graphic xmlns:a="http://schemas.openxmlformats.org/drawingml/2006/main">
+              <a:graphicData uri="http://schemas.openxmlformats.org/drawingml/2006/picture">
+                <pic:pic xmlns:pic="http://schemas.openxmlformats.org/drawingml/2006/picture">
+                  <pic:nvPicPr>
+                    <pic:cNvPr id="1381455630" name=""/>
+                    <pic:cNvPicPr/>
+                  </pic:nvPicPr>
+                  <pic:blipFill>
+                    <a:blip r:embed="rId13"/>
+                    <a:stretch>
+                      <a:fillRect/>
+                    </a:stretch>
+                  </pic:blipFill>
+                  <pic:spPr>
+                    <a:xfrm>
+                      <a:off x="0" y="0"/>
+                      <a:ext cx="5612130" cy="865505"/>
+                    </a:xfrm>
+                    <a:prstGeom prst="rect">
+                      <a:avLst/>
+                    </a:prstGeom>
+                  </pic:spPr>
+                </pic:pic>
+              </a:graphicData>
+            </a:graphic>
+          </wp:inline>
+        </w:drawing>
+      </w:r>
+    </w:p>
+    <w:p>
+      <w:r>
+        <w:t>Se</w:t>
+      </w:r>
+      <w:r>
+        <w:t xml:space="preserve"> definió </w:t>
+      </w:r>
+      <w:r>
+        <w:t>la primera</w:t>
+      </w:r>
+      <w:r>
+        <w:rPr>
+          <w:b/>
+          <w:bCs/>
+        </w:rPr>
+        <w:t xml:space="preserve"> historia de usuario</w:t>
+      </w:r>
+      <w:r>
+        <w:t>, orientadas a funcionalidades reales del proyecto</w:t>
+      </w:r>
+      <w:r>
+        <w:t>.</w:t>
+      </w:r>
+    </w:p>
+    <w:p>
+      <w:pPr>
+        <w:rPr>
+          <w:b/>
+          <w:bCs/>
+        </w:rPr>
+      </w:pPr>
+      <w:r>
+        <w:rPr>
+          <w:b/>
+          <w:bCs/>
+        </w:rPr>
+        <w:t xml:space="preserve">HU1 – </w:t>
+      </w:r>
+      <w:r>
+        <w:rPr>
+          <w:b/>
+          <w:bCs/>
+        </w:rPr>
+        <w:t>Consultar servicios</w:t>
+      </w:r>
+    </w:p>
+    <w:p>
+      <w:r>
+        <w:t>El sistema debe permitir al usuario visualizar los servicios que la empresa ofrece.</w:t>
+      </w:r>
+    </w:p>
+    <w:p>
+      <w:r>
+        <w:t>Se agregan archivos CSS e imágenes junto a un documento HTML dando seguimiento a la primera historia de usuario.</w:t>
+      </w:r>
+    </w:p>
+    <w:p>
+      <w:r>
+        <w:drawing>
+          <wp:inline distT="0" distB="0" distL="0" distR="0" wp14:anchorId="20AED281" wp14:editId="13F9AA7D">
+            <wp:extent cx="5612130" cy="1489710"/>
+            <wp:effectExtent l="0" t="0" r="7620" b="0"/>
+            <wp:docPr id="1623409182" name="Imagen 1" descr="Texto&#10;&#10;El contenido generado por IA puede ser incorrecto."/>
+            <wp:cNvGraphicFramePr>
+              <a:graphicFrameLocks xmlns:a="http://schemas.openxmlformats.org/drawingml/2006/main" noChangeAspect="1"/>
+            </wp:cNvGraphicFramePr>
+            <a:graphic xmlns:a="http://schemas.openxmlformats.org/drawingml/2006/main">
+              <a:graphicData uri="http://schemas.openxmlformats.org/drawingml/2006/picture">
+                <pic:pic xmlns:pic="http://schemas.openxmlformats.org/drawingml/2006/picture">
+                  <pic:nvPicPr>
+                    <pic:cNvPr id="1623409182" name="Imagen 1" descr="Texto&#10;&#10;El contenido generado por IA puede ser incorrecto."/>
+                    <pic:cNvPicPr/>
+                  </pic:nvPicPr>
+                  <pic:blipFill>
+                    <a:blip r:embed="rId14"/>
+                    <a:stretch>
+                      <a:fillRect/>
+                    </a:stretch>
+                  </pic:blipFill>
+                  <pic:spPr>
+                    <a:xfrm>
+                      <a:off x="0" y="0"/>
+                      <a:ext cx="5612130" cy="1489710"/>
+                    </a:xfrm>
+                    <a:prstGeom prst="rect">
+                      <a:avLst/>
+                    </a:prstGeom>
+                  </pic:spPr>
+                </pic:pic>
+              </a:graphicData>
+            </a:graphic>
+          </wp:inline>
+        </w:drawing>
+      </w:r>
+    </w:p>
+    <w:p>
+      <w:r>
+        <w:lastRenderedPageBreak/>
+        <w:t>Se realiza el commit al repositorio local</w:t>
+      </w:r>
+    </w:p>
+    <w:p/>
+    <w:p>
+      <w:pPr>
+        <w:pStyle w:val="Ttulo1"/>
+      </w:pPr>
       <w:bookmarkStart w:id="1" w:name="_Toc215410122"/>
       <w:r>
         <w:t>Referencias</w:t>
@@ -806,8 +980,8 @@
       </w:r>
     </w:p>
     <w:sectPr>
-      <w:headerReference w:type="default" r:id="rId13"/>
-      <w:headerReference w:type="first" r:id="rId14"/>
+      <w:headerReference w:type="default" r:id="rId15"/>
+      <w:headerReference w:type="first" r:id="rId16"/>
       <w:pgSz w:w="12240" w:h="15840"/>
       <w:pgMar w:top="1418" w:right="1701" w:bottom="1418" w:left="1701" w:header="709" w:footer="709" w:gutter="0"/>
       <w:cols w:space="708"/>

</xml_diff>

<commit_message>
Se agrega la segunda historia de usuario con los archivos necesarios
</commit_message>
<xml_diff>
--- a/Actividad 4 - Utilizando sistemas de control de versiones.docx
+++ b/Actividad 4 - Utilizando sistemas de control de versiones.docx
@@ -917,6 +917,232 @@
         <w:t>Se realiza el commit al repositorio local</w:t>
       </w:r>
     </w:p>
+    <w:p>
+      <w:r>
+        <w:drawing>
+          <wp:inline distT="0" distB="0" distL="0" distR="0" wp14:anchorId="15C22106" wp14:editId="52526489">
+            <wp:extent cx="5612130" cy="600075"/>
+            <wp:effectExtent l="0" t="0" r="7620" b="9525"/>
+            <wp:docPr id="396579398" name="Imagen 1"/>
+            <wp:cNvGraphicFramePr>
+              <a:graphicFrameLocks xmlns:a="http://schemas.openxmlformats.org/drawingml/2006/main" noChangeAspect="1"/>
+            </wp:cNvGraphicFramePr>
+            <a:graphic xmlns:a="http://schemas.openxmlformats.org/drawingml/2006/main">
+              <a:graphicData uri="http://schemas.openxmlformats.org/drawingml/2006/picture">
+                <pic:pic xmlns:pic="http://schemas.openxmlformats.org/drawingml/2006/picture">
+                  <pic:nvPicPr>
+                    <pic:cNvPr id="396579398" name=""/>
+                    <pic:cNvPicPr/>
+                  </pic:nvPicPr>
+                  <pic:blipFill>
+                    <a:blip r:embed="rId15"/>
+                    <a:stretch>
+                      <a:fillRect/>
+                    </a:stretch>
+                  </pic:blipFill>
+                  <pic:spPr>
+                    <a:xfrm>
+                      <a:off x="0" y="0"/>
+                      <a:ext cx="5612130" cy="600075"/>
+                    </a:xfrm>
+                    <a:prstGeom prst="rect">
+                      <a:avLst/>
+                    </a:prstGeom>
+                  </pic:spPr>
+                </pic:pic>
+              </a:graphicData>
+            </a:graphic>
+          </wp:inline>
+        </w:drawing>
+      </w:r>
+    </w:p>
+    <w:p>
+      <w:r>
+        <w:t>Se cargan los cambios en el repositorio remoto</w:t>
+      </w:r>
+    </w:p>
+    <w:p>
+      <w:r>
+        <w:drawing>
+          <wp:inline distT="0" distB="0" distL="0" distR="0" wp14:anchorId="2EE30A18" wp14:editId="38B7B07A">
+            <wp:extent cx="5612130" cy="1557655"/>
+            <wp:effectExtent l="0" t="0" r="7620" b="4445"/>
+            <wp:docPr id="1950402169" name="Imagen 1" descr="Texto&#10;&#10;El contenido generado por IA puede ser incorrecto."/>
+            <wp:cNvGraphicFramePr>
+              <a:graphicFrameLocks xmlns:a="http://schemas.openxmlformats.org/drawingml/2006/main" noChangeAspect="1"/>
+            </wp:cNvGraphicFramePr>
+            <a:graphic xmlns:a="http://schemas.openxmlformats.org/drawingml/2006/main">
+              <a:graphicData uri="http://schemas.openxmlformats.org/drawingml/2006/picture">
+                <pic:pic xmlns:pic="http://schemas.openxmlformats.org/drawingml/2006/picture">
+                  <pic:nvPicPr>
+                    <pic:cNvPr id="1950402169" name="Imagen 1" descr="Texto&#10;&#10;El contenido generado por IA puede ser incorrecto."/>
+                    <pic:cNvPicPr/>
+                  </pic:nvPicPr>
+                  <pic:blipFill>
+                    <a:blip r:embed="rId16"/>
+                    <a:stretch>
+                      <a:fillRect/>
+                    </a:stretch>
+                  </pic:blipFill>
+                  <pic:spPr>
+                    <a:xfrm>
+                      <a:off x="0" y="0"/>
+                      <a:ext cx="5612130" cy="1557655"/>
+                    </a:xfrm>
+                    <a:prstGeom prst="rect">
+                      <a:avLst/>
+                    </a:prstGeom>
+                  </pic:spPr>
+                </pic:pic>
+              </a:graphicData>
+            </a:graphic>
+          </wp:inline>
+        </w:drawing>
+      </w:r>
+    </w:p>
+    <w:p>
+      <w:r>
+        <w:t>En el repositorio remoto se pueden evidenciar los cambios</w:t>
+      </w:r>
+    </w:p>
+    <w:p>
+      <w:r>
+        <w:drawing>
+          <wp:inline distT="0" distB="0" distL="0" distR="0" wp14:anchorId="66E6155B" wp14:editId="236AC1FC">
+            <wp:extent cx="5612130" cy="2670175"/>
+            <wp:effectExtent l="0" t="0" r="7620" b="0"/>
+            <wp:docPr id="879783447" name="Imagen 1" descr="Captura de pantalla de un celular&#10;&#10;El contenido generado por IA puede ser incorrecto."/>
+            <wp:cNvGraphicFramePr>
+              <a:graphicFrameLocks xmlns:a="http://schemas.openxmlformats.org/drawingml/2006/main" noChangeAspect="1"/>
+            </wp:cNvGraphicFramePr>
+            <a:graphic xmlns:a="http://schemas.openxmlformats.org/drawingml/2006/main">
+              <a:graphicData uri="http://schemas.openxmlformats.org/drawingml/2006/picture">
+                <pic:pic xmlns:pic="http://schemas.openxmlformats.org/drawingml/2006/picture">
+                  <pic:nvPicPr>
+                    <pic:cNvPr id="879783447" name="Imagen 1" descr="Captura de pantalla de un celular&#10;&#10;El contenido generado por IA puede ser incorrecto."/>
+                    <pic:cNvPicPr/>
+                  </pic:nvPicPr>
+                  <pic:blipFill>
+                    <a:blip r:embed="rId17"/>
+                    <a:stretch>
+                      <a:fillRect/>
+                    </a:stretch>
+                  </pic:blipFill>
+                  <pic:spPr>
+                    <a:xfrm>
+                      <a:off x="0" y="0"/>
+                      <a:ext cx="5612130" cy="2670175"/>
+                    </a:xfrm>
+                    <a:prstGeom prst="rect">
+                      <a:avLst/>
+                    </a:prstGeom>
+                  </pic:spPr>
+                </pic:pic>
+              </a:graphicData>
+            </a:graphic>
+          </wp:inline>
+        </w:drawing>
+      </w:r>
+    </w:p>
+    <w:p>
+      <w:pPr>
+        <w:pStyle w:val="Ttulo1"/>
+      </w:pPr>
+      <w:r>
+        <w:t>Segundo commit</w:t>
+      </w:r>
+    </w:p>
+    <w:p>
+      <w:r>
+        <w:t>Se crea una rama para la historia de usuario numero 2</w:t>
+      </w:r>
+    </w:p>
+    <w:p>
+      <w:r>
+        <w:lastRenderedPageBreak/>
+        <w:drawing>
+          <wp:inline distT="0" distB="0" distL="0" distR="0" wp14:anchorId="345CA30E" wp14:editId="286E3D5D">
+            <wp:extent cx="5612130" cy="794385"/>
+            <wp:effectExtent l="0" t="0" r="7620" b="5715"/>
+            <wp:docPr id="805868185" name="Imagen 1" descr="Texto&#10;&#10;El contenido generado por IA puede ser incorrecto."/>
+            <wp:cNvGraphicFramePr>
+              <a:graphicFrameLocks xmlns:a="http://schemas.openxmlformats.org/drawingml/2006/main" noChangeAspect="1"/>
+            </wp:cNvGraphicFramePr>
+            <a:graphic xmlns:a="http://schemas.openxmlformats.org/drawingml/2006/main">
+              <a:graphicData uri="http://schemas.openxmlformats.org/drawingml/2006/picture">
+                <pic:pic xmlns:pic="http://schemas.openxmlformats.org/drawingml/2006/picture">
+                  <pic:nvPicPr>
+                    <pic:cNvPr id="805868185" name="Imagen 1" descr="Texto&#10;&#10;El contenido generado por IA puede ser incorrecto."/>
+                    <pic:cNvPicPr/>
+                  </pic:nvPicPr>
+                  <pic:blipFill>
+                    <a:blip r:embed="rId18"/>
+                    <a:stretch>
+                      <a:fillRect/>
+                    </a:stretch>
+                  </pic:blipFill>
+                  <pic:spPr>
+                    <a:xfrm>
+                      <a:off x="0" y="0"/>
+                      <a:ext cx="5612130" cy="794385"/>
+                    </a:xfrm>
+                    <a:prstGeom prst="rect">
+                      <a:avLst/>
+                    </a:prstGeom>
+                  </pic:spPr>
+                </pic:pic>
+              </a:graphicData>
+            </a:graphic>
+          </wp:inline>
+        </w:drawing>
+      </w:r>
+    </w:p>
+    <w:p>
+      <w:pPr>
+        <w:rPr>
+          <w:b/>
+          <w:bCs/>
+        </w:rPr>
+      </w:pPr>
+      <w:r>
+        <w:rPr>
+          <w:b/>
+          <w:bCs/>
+        </w:rPr>
+        <w:t>HU</w:t>
+      </w:r>
+      <w:r>
+        <w:rPr>
+          <w:b/>
+          <w:bCs/>
+        </w:rPr>
+        <w:t>2</w:t>
+      </w:r>
+      <w:r>
+        <w:rPr>
+          <w:b/>
+          <w:bCs/>
+        </w:rPr>
+        <w:t xml:space="preserve"> – </w:t>
+      </w:r>
+      <w:r>
+        <w:rPr>
+          <w:b/>
+          <w:bCs/>
+        </w:rPr>
+        <w:t>Consultar XV Años</w:t>
+      </w:r>
+    </w:p>
+    <w:p>
+      <w:r>
+        <w:t>El sistema debe permitir al usuario visualizar la descripción de las fiestas de XV años</w:t>
+      </w:r>
+    </w:p>
+    <w:p>
+      <w:r>
+        <w:t>Se agrega el archivo relacionado a la HU02</w:t>
+      </w:r>
+    </w:p>
     <w:p/>
     <w:p>
       <w:pPr>
@@ -980,8 +1206,8 @@
       </w:r>
     </w:p>
     <w:sectPr>
-      <w:headerReference w:type="default" r:id="rId15"/>
-      <w:headerReference w:type="first" r:id="rId16"/>
+      <w:headerReference w:type="default" r:id="rId19"/>
+      <w:headerReference w:type="first" r:id="rId20"/>
       <w:pgSz w:w="12240" w:h="15840"/>
       <w:pgMar w:top="1418" w:right="1701" w:bottom="1418" w:left="1701" w:header="709" w:footer="709" w:gutter="0"/>
       <w:cols w:space="708"/>

</xml_diff>

<commit_message>
Se agrega la tercera historia de usuario con los archivos necesarios
</commit_message>
<xml_diff>
--- a/Actividad 4 - Utilizando sistemas de control de versiones.docx
+++ b/Actividad 4 - Utilizando sistemas de control de versiones.docx
@@ -774,7 +774,15 @@
       </w:r>
       <w:proofErr w:type="spellEnd"/>
       <w:r>
-        <w:t xml:space="preserve"> status y se evidencio que se han realizado cambios que no se han cargado al repositorio local.</w:t>
+        <w:t xml:space="preserve"> </w:t>
+      </w:r>
+      <w:proofErr w:type="gramStart"/>
+      <w:r>
+        <w:t>status</w:t>
+      </w:r>
+      <w:proofErr w:type="gramEnd"/>
+      <w:r>
+        <w:t xml:space="preserve"> y se evidencio que se han realizado cambios que no se han cargado al repositorio local.</w:t>
       </w:r>
     </w:p>
     <w:p>
@@ -1143,6 +1151,293 @@
         <w:t>Se agrega el archivo relacionado a la HU02</w:t>
       </w:r>
     </w:p>
+    <w:p>
+      <w:r>
+        <w:drawing>
+          <wp:inline distT="0" distB="0" distL="0" distR="0" wp14:anchorId="6CA67EB8" wp14:editId="467DD026">
+            <wp:extent cx="5612130" cy="2132330"/>
+            <wp:effectExtent l="0" t="0" r="7620" b="1270"/>
+            <wp:docPr id="1237104328" name="Imagen 1" descr="Texto&#10;&#10;El contenido generado por IA puede ser incorrecto."/>
+            <wp:cNvGraphicFramePr>
+              <a:graphicFrameLocks xmlns:a="http://schemas.openxmlformats.org/drawingml/2006/main" noChangeAspect="1"/>
+            </wp:cNvGraphicFramePr>
+            <a:graphic xmlns:a="http://schemas.openxmlformats.org/drawingml/2006/main">
+              <a:graphicData uri="http://schemas.openxmlformats.org/drawingml/2006/picture">
+                <pic:pic xmlns:pic="http://schemas.openxmlformats.org/drawingml/2006/picture">
+                  <pic:nvPicPr>
+                    <pic:cNvPr id="1237104328" name="Imagen 1" descr="Texto&#10;&#10;El contenido generado por IA puede ser incorrecto."/>
+                    <pic:cNvPicPr/>
+                  </pic:nvPicPr>
+                  <pic:blipFill>
+                    <a:blip r:embed="rId19"/>
+                    <a:stretch>
+                      <a:fillRect/>
+                    </a:stretch>
+                  </pic:blipFill>
+                  <pic:spPr>
+                    <a:xfrm>
+                      <a:off x="0" y="0"/>
+                      <a:ext cx="5612130" cy="2132330"/>
+                    </a:xfrm>
+                    <a:prstGeom prst="rect">
+                      <a:avLst/>
+                    </a:prstGeom>
+                  </pic:spPr>
+                </pic:pic>
+              </a:graphicData>
+            </a:graphic>
+          </wp:inline>
+        </w:drawing>
+      </w:r>
+    </w:p>
+    <w:p>
+      <w:r>
+        <w:t>Se agregan los cambios en el repositorio local y se cargan en el repositorio remoto en la rama HU02</w:t>
+      </w:r>
+    </w:p>
+    <w:p>
+      <w:r>
+        <w:lastRenderedPageBreak/>
+        <w:drawing>
+          <wp:inline distT="0" distB="0" distL="0" distR="0" wp14:anchorId="3B8DB52A" wp14:editId="2C8D4470">
+            <wp:extent cx="5612130" cy="2265045"/>
+            <wp:effectExtent l="0" t="0" r="7620" b="1905"/>
+            <wp:docPr id="1870861415" name="Imagen 1" descr="Texto&#10;&#10;El contenido generado por IA puede ser incorrecto."/>
+            <wp:cNvGraphicFramePr>
+              <a:graphicFrameLocks xmlns:a="http://schemas.openxmlformats.org/drawingml/2006/main" noChangeAspect="1"/>
+            </wp:cNvGraphicFramePr>
+            <a:graphic xmlns:a="http://schemas.openxmlformats.org/drawingml/2006/main">
+              <a:graphicData uri="http://schemas.openxmlformats.org/drawingml/2006/picture">
+                <pic:pic xmlns:pic="http://schemas.openxmlformats.org/drawingml/2006/picture">
+                  <pic:nvPicPr>
+                    <pic:cNvPr id="1870861415" name="Imagen 1" descr="Texto&#10;&#10;El contenido generado por IA puede ser incorrecto."/>
+                    <pic:cNvPicPr/>
+                  </pic:nvPicPr>
+                  <pic:blipFill>
+                    <a:blip r:embed="rId20"/>
+                    <a:stretch>
+                      <a:fillRect/>
+                    </a:stretch>
+                  </pic:blipFill>
+                  <pic:spPr>
+                    <a:xfrm>
+                      <a:off x="0" y="0"/>
+                      <a:ext cx="5612130" cy="2265045"/>
+                    </a:xfrm>
+                    <a:prstGeom prst="rect">
+                      <a:avLst/>
+                    </a:prstGeom>
+                  </pic:spPr>
+                </pic:pic>
+              </a:graphicData>
+            </a:graphic>
+          </wp:inline>
+        </w:drawing>
+      </w:r>
+    </w:p>
+    <w:p>
+      <w:r>
+        <w:t>En el repositorio remoto se pueden evidenciar los cambios</w:t>
+      </w:r>
+    </w:p>
+    <w:p>
+      <w:r>
+        <w:drawing>
+          <wp:inline distT="0" distB="0" distL="0" distR="0" wp14:anchorId="76CD5AF7" wp14:editId="67BBFB0C">
+            <wp:extent cx="5612130" cy="2705100"/>
+            <wp:effectExtent l="0" t="0" r="7620" b="0"/>
+            <wp:docPr id="1116718759" name="Imagen 1" descr="Captura de pantalla de computadora&#10;&#10;El contenido generado por IA puede ser incorrecto."/>
+            <wp:cNvGraphicFramePr>
+              <a:graphicFrameLocks xmlns:a="http://schemas.openxmlformats.org/drawingml/2006/main" noChangeAspect="1"/>
+            </wp:cNvGraphicFramePr>
+            <a:graphic xmlns:a="http://schemas.openxmlformats.org/drawingml/2006/main">
+              <a:graphicData uri="http://schemas.openxmlformats.org/drawingml/2006/picture">
+                <pic:pic xmlns:pic="http://schemas.openxmlformats.org/drawingml/2006/picture">
+                  <pic:nvPicPr>
+                    <pic:cNvPr id="1116718759" name="Imagen 1" descr="Captura de pantalla de computadora&#10;&#10;El contenido generado por IA puede ser incorrecto."/>
+                    <pic:cNvPicPr/>
+                  </pic:nvPicPr>
+                  <pic:blipFill>
+                    <a:blip r:embed="rId21"/>
+                    <a:stretch>
+                      <a:fillRect/>
+                    </a:stretch>
+                  </pic:blipFill>
+                  <pic:spPr>
+                    <a:xfrm>
+                      <a:off x="0" y="0"/>
+                      <a:ext cx="5612130" cy="2705100"/>
+                    </a:xfrm>
+                    <a:prstGeom prst="rect">
+                      <a:avLst/>
+                    </a:prstGeom>
+                  </pic:spPr>
+                </pic:pic>
+              </a:graphicData>
+            </a:graphic>
+          </wp:inline>
+        </w:drawing>
+      </w:r>
+    </w:p>
+    <w:p>
+      <w:pPr>
+        <w:pStyle w:val="Ttulo1"/>
+      </w:pPr>
+      <w:r>
+        <w:t>Tercer commit</w:t>
+      </w:r>
+    </w:p>
+    <w:p>
+      <w:r>
+        <w:t xml:space="preserve">Se crea una tercera rama para la historia de usuario número 3 y nos pasamos a esa misma rama en un solo comando usando </w:t>
+      </w:r>
+      <w:proofErr w:type="spellStart"/>
+      <w:r>
+        <w:t>git</w:t>
+      </w:r>
+      <w:proofErr w:type="spellEnd"/>
+      <w:r>
+        <w:t xml:space="preserve"> </w:t>
+      </w:r>
+      <w:proofErr w:type="spellStart"/>
+      <w:r>
+        <w:t>checkout</w:t>
+      </w:r>
+      <w:proofErr w:type="spellEnd"/>
+      <w:r>
+        <w:t xml:space="preserve"> -b</w:t>
+      </w:r>
+    </w:p>
+    <w:p>
+      <w:r>
+        <w:lastRenderedPageBreak/>
+        <w:drawing>
+          <wp:inline distT="0" distB="0" distL="0" distR="0" wp14:anchorId="754CF58C" wp14:editId="7565A304">
+            <wp:extent cx="5612130" cy="1072515"/>
+            <wp:effectExtent l="0" t="0" r="7620" b="0"/>
+            <wp:docPr id="1467056626" name="Imagen 1" descr="Texto&#10;&#10;El contenido generado por IA puede ser incorrecto."/>
+            <wp:cNvGraphicFramePr>
+              <a:graphicFrameLocks xmlns:a="http://schemas.openxmlformats.org/drawingml/2006/main" noChangeAspect="1"/>
+            </wp:cNvGraphicFramePr>
+            <a:graphic xmlns:a="http://schemas.openxmlformats.org/drawingml/2006/main">
+              <a:graphicData uri="http://schemas.openxmlformats.org/drawingml/2006/picture">
+                <pic:pic xmlns:pic="http://schemas.openxmlformats.org/drawingml/2006/picture">
+                  <pic:nvPicPr>
+                    <pic:cNvPr id="1467056626" name="Imagen 1" descr="Texto&#10;&#10;El contenido generado por IA puede ser incorrecto."/>
+                    <pic:cNvPicPr/>
+                  </pic:nvPicPr>
+                  <pic:blipFill>
+                    <a:blip r:embed="rId22"/>
+                    <a:stretch>
+                      <a:fillRect/>
+                    </a:stretch>
+                  </pic:blipFill>
+                  <pic:spPr>
+                    <a:xfrm>
+                      <a:off x="0" y="0"/>
+                      <a:ext cx="5612130" cy="1072515"/>
+                    </a:xfrm>
+                    <a:prstGeom prst="rect">
+                      <a:avLst/>
+                    </a:prstGeom>
+                  </pic:spPr>
+                </pic:pic>
+              </a:graphicData>
+            </a:graphic>
+          </wp:inline>
+        </w:drawing>
+      </w:r>
+    </w:p>
+    <w:p>
+      <w:pPr>
+        <w:rPr>
+          <w:b/>
+          <w:bCs/>
+        </w:rPr>
+      </w:pPr>
+      <w:r>
+        <w:rPr>
+          <w:b/>
+          <w:bCs/>
+        </w:rPr>
+        <w:t>HU</w:t>
+      </w:r>
+      <w:r>
+        <w:rPr>
+          <w:b/>
+          <w:bCs/>
+        </w:rPr>
+        <w:t>3</w:t>
+      </w:r>
+      <w:r>
+        <w:rPr>
+          <w:b/>
+          <w:bCs/>
+        </w:rPr>
+        <w:t xml:space="preserve"> – </w:t>
+      </w:r>
+      <w:r>
+        <w:rPr>
+          <w:b/>
+          <w:bCs/>
+        </w:rPr>
+        <w:t>Consultar bodas</w:t>
+      </w:r>
+    </w:p>
+    <w:p>
+      <w:r>
+        <w:t>El sistema debe permitir al usuario visualizar la descripción de las fiestas de bodas.</w:t>
+      </w:r>
+    </w:p>
+    <w:p>
+      <w:r>
+        <w:t>Se agrega el archivo relacionado a la HU03</w:t>
+      </w:r>
+    </w:p>
+    <w:p>
+      <w:r>
+        <w:drawing>
+          <wp:inline distT="0" distB="0" distL="0" distR="0" wp14:anchorId="3E2CFC91" wp14:editId="7FF33576">
+            <wp:extent cx="5612130" cy="1473200"/>
+            <wp:effectExtent l="0" t="0" r="7620" b="0"/>
+            <wp:docPr id="1705684653" name="Imagen 1" descr="Texto&#10;&#10;El contenido generado por IA puede ser incorrecto."/>
+            <wp:cNvGraphicFramePr>
+              <a:graphicFrameLocks xmlns:a="http://schemas.openxmlformats.org/drawingml/2006/main" noChangeAspect="1"/>
+            </wp:cNvGraphicFramePr>
+            <a:graphic xmlns:a="http://schemas.openxmlformats.org/drawingml/2006/main">
+              <a:graphicData uri="http://schemas.openxmlformats.org/drawingml/2006/picture">
+                <pic:pic xmlns:pic="http://schemas.openxmlformats.org/drawingml/2006/picture">
+                  <pic:nvPicPr>
+                    <pic:cNvPr id="1705684653" name="Imagen 1" descr="Texto&#10;&#10;El contenido generado por IA puede ser incorrecto."/>
+                    <pic:cNvPicPr/>
+                  </pic:nvPicPr>
+                  <pic:blipFill>
+                    <a:blip r:embed="rId23"/>
+                    <a:stretch>
+                      <a:fillRect/>
+                    </a:stretch>
+                  </pic:blipFill>
+                  <pic:spPr>
+                    <a:xfrm>
+                      <a:off x="0" y="0"/>
+                      <a:ext cx="5612130" cy="1473200"/>
+                    </a:xfrm>
+                    <a:prstGeom prst="rect">
+                      <a:avLst/>
+                    </a:prstGeom>
+                  </pic:spPr>
+                </pic:pic>
+              </a:graphicData>
+            </a:graphic>
+          </wp:inline>
+        </w:drawing>
+      </w:r>
+    </w:p>
+    <w:p>
+      <w:r>
+        <w:t>Se agregan los cambios en el repositorio local y se cargan en el repositorio remoto en la rama HU03</w:t>
+      </w:r>
+    </w:p>
     <w:p/>
     <w:p>
       <w:pPr>
@@ -1206,8 +1501,8 @@
       </w:r>
     </w:p>
     <w:sectPr>
-      <w:headerReference w:type="default" r:id="rId19"/>
-      <w:headerReference w:type="first" r:id="rId20"/>
+      <w:headerReference w:type="default" r:id="rId24"/>
+      <w:headerReference w:type="first" r:id="rId25"/>
       <w:pgSz w:w="12240" w:h="15840"/>
       <w:pgMar w:top="1418" w:right="1701" w:bottom="1418" w:left="1701" w:header="709" w:footer="709" w:gutter="0"/>
       <w:cols w:space="708"/>
@@ -4487,7 +4782,7 @@
   <w:style w:type="paragraph" w:default="1" w:styleId="Normal">
     <w:name w:val="Normal"/>
     <w:qFormat/>
-    <w:rsid w:val="002C151D"/>
+    <w:rsid w:val="009F1EAB"/>
     <w:pPr>
       <w:spacing w:line="480" w:lineRule="auto"/>
       <w:ind w:firstLine="709"/>

</xml_diff>

<commit_message>
Se agrega la cuarta historia de usuario con los archivos necesarios
</commit_message>
<xml_diff>
--- a/Actividad 4 - Utilizando sistemas de control de versiones.docx
+++ b/Actividad 4 - Utilizando sistemas de control de versiones.docx
@@ -774,15 +774,7 @@
       </w:r>
       <w:proofErr w:type="spellEnd"/>
       <w:r>
-        <w:t xml:space="preserve"> </w:t>
-      </w:r>
-      <w:proofErr w:type="gramStart"/>
-      <w:r>
-        <w:t>status</w:t>
-      </w:r>
-      <w:proofErr w:type="gramEnd"/>
-      <w:r>
-        <w:t xml:space="preserve"> y se evidencio que se han realizado cambios que no se han cargado al repositorio local.</w:t>
+        <w:t xml:space="preserve"> status y se evidencio que se han realizado cambios que no se han cargado al repositorio local.</w:t>
       </w:r>
     </w:p>
     <w:p>
@@ -1438,6 +1430,223 @@
         <w:t>Se agregan los cambios en el repositorio local y se cargan en el repositorio remoto en la rama HU03</w:t>
       </w:r>
     </w:p>
+    <w:p>
+      <w:r>
+        <w:drawing>
+          <wp:inline distT="0" distB="0" distL="0" distR="0" wp14:anchorId="2C94659B" wp14:editId="193F9616">
+            <wp:extent cx="5612130" cy="2256790"/>
+            <wp:effectExtent l="0" t="0" r="7620" b="0"/>
+            <wp:docPr id="2025770899" name="Imagen 1" descr="Texto&#10;&#10;El contenido generado por IA puede ser incorrecto."/>
+            <wp:cNvGraphicFramePr>
+              <a:graphicFrameLocks xmlns:a="http://schemas.openxmlformats.org/drawingml/2006/main" noChangeAspect="1"/>
+            </wp:cNvGraphicFramePr>
+            <a:graphic xmlns:a="http://schemas.openxmlformats.org/drawingml/2006/main">
+              <a:graphicData uri="http://schemas.openxmlformats.org/drawingml/2006/picture">
+                <pic:pic xmlns:pic="http://schemas.openxmlformats.org/drawingml/2006/picture">
+                  <pic:nvPicPr>
+                    <pic:cNvPr id="2025770899" name="Imagen 1" descr="Texto&#10;&#10;El contenido generado por IA puede ser incorrecto."/>
+                    <pic:cNvPicPr/>
+                  </pic:nvPicPr>
+                  <pic:blipFill>
+                    <a:blip r:embed="rId24"/>
+                    <a:stretch>
+                      <a:fillRect/>
+                    </a:stretch>
+                  </pic:blipFill>
+                  <pic:spPr>
+                    <a:xfrm>
+                      <a:off x="0" y="0"/>
+                      <a:ext cx="5612130" cy="2256790"/>
+                    </a:xfrm>
+                    <a:prstGeom prst="rect">
+                      <a:avLst/>
+                    </a:prstGeom>
+                  </pic:spPr>
+                </pic:pic>
+              </a:graphicData>
+            </a:graphic>
+          </wp:inline>
+        </w:drawing>
+      </w:r>
+    </w:p>
+    <w:p>
+      <w:pPr>
+        <w:pStyle w:val="Ttulo1"/>
+      </w:pPr>
+      <w:r>
+        <w:lastRenderedPageBreak/>
+        <w:t>Cuarto commit</w:t>
+      </w:r>
+    </w:p>
+    <w:p>
+      <w:r>
+        <w:t xml:space="preserve">Se crea una tercera rama para la historia de usuario número 3 y nos pasamos a esa misma rama en un solo comando usando </w:t>
+      </w:r>
+      <w:proofErr w:type="spellStart"/>
+      <w:r>
+        <w:t>git</w:t>
+      </w:r>
+      <w:proofErr w:type="spellEnd"/>
+      <w:r>
+        <w:t xml:space="preserve"> </w:t>
+      </w:r>
+      <w:proofErr w:type="spellStart"/>
+      <w:r>
+        <w:t>checkout</w:t>
+      </w:r>
+      <w:proofErr w:type="spellEnd"/>
+      <w:r>
+        <w:t xml:space="preserve"> -b</w:t>
+      </w:r>
+    </w:p>
+    <w:p>
+      <w:r>
+        <w:drawing>
+          <wp:inline distT="0" distB="0" distL="0" distR="0" wp14:anchorId="112DD62D" wp14:editId="3FFEF1AB">
+            <wp:extent cx="5612130" cy="1193800"/>
+            <wp:effectExtent l="0" t="0" r="7620" b="6350"/>
+            <wp:docPr id="783237621" name="Imagen 1" descr="Texto&#10;&#10;El contenido generado por IA puede ser incorrecto."/>
+            <wp:cNvGraphicFramePr>
+              <a:graphicFrameLocks xmlns:a="http://schemas.openxmlformats.org/drawingml/2006/main" noChangeAspect="1"/>
+            </wp:cNvGraphicFramePr>
+            <a:graphic xmlns:a="http://schemas.openxmlformats.org/drawingml/2006/main">
+              <a:graphicData uri="http://schemas.openxmlformats.org/drawingml/2006/picture">
+                <pic:pic xmlns:pic="http://schemas.openxmlformats.org/drawingml/2006/picture">
+                  <pic:nvPicPr>
+                    <pic:cNvPr id="783237621" name="Imagen 1" descr="Texto&#10;&#10;El contenido generado por IA puede ser incorrecto."/>
+                    <pic:cNvPicPr/>
+                  </pic:nvPicPr>
+                  <pic:blipFill>
+                    <a:blip r:embed="rId25"/>
+                    <a:stretch>
+                      <a:fillRect/>
+                    </a:stretch>
+                  </pic:blipFill>
+                  <pic:spPr>
+                    <a:xfrm>
+                      <a:off x="0" y="0"/>
+                      <a:ext cx="5612130" cy="1193800"/>
+                    </a:xfrm>
+                    <a:prstGeom prst="rect">
+                      <a:avLst/>
+                    </a:prstGeom>
+                  </pic:spPr>
+                </pic:pic>
+              </a:graphicData>
+            </a:graphic>
+          </wp:inline>
+        </w:drawing>
+      </w:r>
+    </w:p>
+    <w:p>
+      <w:pPr>
+        <w:rPr>
+          <w:b/>
+          <w:bCs/>
+        </w:rPr>
+      </w:pPr>
+      <w:r>
+        <w:rPr>
+          <w:b/>
+          <w:bCs/>
+        </w:rPr>
+        <w:t>HU</w:t>
+      </w:r>
+      <w:r>
+        <w:rPr>
+          <w:b/>
+          <w:bCs/>
+        </w:rPr>
+        <w:t>4</w:t>
+      </w:r>
+      <w:r>
+        <w:rPr>
+          <w:b/>
+          <w:bCs/>
+        </w:rPr>
+        <w:t xml:space="preserve"> – </w:t>
+      </w:r>
+      <w:r>
+        <w:rPr>
+          <w:b/>
+          <w:bCs/>
+        </w:rPr>
+        <w:t xml:space="preserve">Consultar </w:t>
+      </w:r>
+      <w:r>
+        <w:rPr>
+          <w:b/>
+          <w:bCs/>
+        </w:rPr>
+        <w:t>grados</w:t>
+      </w:r>
+    </w:p>
+    <w:p>
+      <w:r>
+        <w:t xml:space="preserve">El sistema debe permitir al usuario visualizar la descripción de las fiestas de </w:t>
+      </w:r>
+      <w:r>
+        <w:t>grados</w:t>
+      </w:r>
+      <w:r>
+        <w:t>.</w:t>
+      </w:r>
+    </w:p>
+    <w:p>
+      <w:r>
+        <w:t>Se agrega el archivo relacionado a la HU0</w:t>
+      </w:r>
+      <w:r>
+        <w:t>4</w:t>
+      </w:r>
+    </w:p>
+    <w:p>
+      <w:r>
+        <w:drawing>
+          <wp:inline distT="0" distB="0" distL="0" distR="0" wp14:anchorId="5344AB1F" wp14:editId="0C6A96BC">
+            <wp:extent cx="5612130" cy="1489075"/>
+            <wp:effectExtent l="0" t="0" r="7620" b="0"/>
+            <wp:docPr id="1696059253" name="Imagen 1" descr="Texto&#10;&#10;El contenido generado por IA puede ser incorrecto."/>
+            <wp:cNvGraphicFramePr>
+              <a:graphicFrameLocks xmlns:a="http://schemas.openxmlformats.org/drawingml/2006/main" noChangeAspect="1"/>
+            </wp:cNvGraphicFramePr>
+            <a:graphic xmlns:a="http://schemas.openxmlformats.org/drawingml/2006/main">
+              <a:graphicData uri="http://schemas.openxmlformats.org/drawingml/2006/picture">
+                <pic:pic xmlns:pic="http://schemas.openxmlformats.org/drawingml/2006/picture">
+                  <pic:nvPicPr>
+                    <pic:cNvPr id="1696059253" name="Imagen 1" descr="Texto&#10;&#10;El contenido generado por IA puede ser incorrecto."/>
+                    <pic:cNvPicPr/>
+                  </pic:nvPicPr>
+                  <pic:blipFill>
+                    <a:blip r:embed="rId26"/>
+                    <a:stretch>
+                      <a:fillRect/>
+                    </a:stretch>
+                  </pic:blipFill>
+                  <pic:spPr>
+                    <a:xfrm>
+                      <a:off x="0" y="0"/>
+                      <a:ext cx="5612130" cy="1489075"/>
+                    </a:xfrm>
+                    <a:prstGeom prst="rect">
+                      <a:avLst/>
+                    </a:prstGeom>
+                  </pic:spPr>
+                </pic:pic>
+              </a:graphicData>
+            </a:graphic>
+          </wp:inline>
+        </w:drawing>
+      </w:r>
+    </w:p>
+    <w:p>
+      <w:r>
+        <w:t>Se agregan los cambios en el repositorio local y se cargan en el repositorio remoto en la rama HU0</w:t>
+      </w:r>
+      <w:r>
+        <w:t>4</w:t>
+      </w:r>
+    </w:p>
     <w:p/>
     <w:p>
       <w:pPr>
@@ -1483,7 +1692,14 @@
         <w:rPr>
           <w:rFonts w:cs="Times New Roman"/>
         </w:rPr>
-        <w:t>. (s/f). Recuperado el 30 de noviembre de 2025, de https://github.com/AKIN011/Actividad-4---Utilizando-sistemas-de-control-de-versiones/tree/main</w:t>
+        <w:t xml:space="preserve">. (s/f). Recuperado el 30 de noviembre </w:t>
+      </w:r>
+      <w:r>
+        <w:rPr>
+          <w:rFonts w:cs="Times New Roman"/>
+        </w:rPr>
+        <w:lastRenderedPageBreak/>
+        <w:t>de 2025, de https://github.com/AKIN011/Actividad-4---Utilizando-sistemas-de-control-de-versiones/tree/main</w:t>
       </w:r>
     </w:p>
     <w:p>
@@ -1501,8 +1717,8 @@
       </w:r>
     </w:p>
     <w:sectPr>
-      <w:headerReference w:type="default" r:id="rId24"/>
-      <w:headerReference w:type="first" r:id="rId25"/>
+      <w:headerReference w:type="default" r:id="rId27"/>
+      <w:headerReference w:type="first" r:id="rId28"/>
       <w:pgSz w:w="12240" w:h="15840"/>
       <w:pgMar w:top="1418" w:right="1701" w:bottom="1418" w:left="1701" w:header="709" w:footer="709" w:gutter="0"/>
       <w:cols w:space="708"/>
@@ -4782,7 +4998,7 @@
   <w:style w:type="paragraph" w:default="1" w:styleId="Normal">
     <w:name w:val="Normal"/>
     <w:qFormat/>
-    <w:rsid w:val="009F1EAB"/>
+    <w:rsid w:val="00DC07C0"/>
     <w:pPr>
       <w:spacing w:line="480" w:lineRule="auto"/>
       <w:ind w:firstLine="709"/>

</xml_diff>

<commit_message>
Se agrega la quinta historia de usuario con los archivos necesarios
</commit_message>
<xml_diff>
--- a/Actividad 4 - Utilizando sistemas de control de versiones.docx
+++ b/Actividad 4 - Utilizando sistemas de control de versiones.docx
@@ -774,7 +774,15 @@
       </w:r>
       <w:proofErr w:type="spellEnd"/>
       <w:r>
-        <w:t xml:space="preserve"> status y se evidencio que se han realizado cambios que no se han cargado al repositorio local.</w:t>
+        <w:t xml:space="preserve"> </w:t>
+      </w:r>
+      <w:proofErr w:type="gramStart"/>
+      <w:r>
+        <w:t>status</w:t>
+      </w:r>
+      <w:proofErr w:type="gramEnd"/>
+      <w:r>
+        <w:t xml:space="preserve"> y se evidencio que se han realizado cambios que no se han cargado al repositorio local.</w:t>
       </w:r>
     </w:p>
     <w:p>
@@ -1480,7 +1488,13 @@
     </w:p>
     <w:p>
       <w:r>
-        <w:t xml:space="preserve">Se crea una tercera rama para la historia de usuario número 3 y nos pasamos a esa misma rama en un solo comando usando </w:t>
+        <w:t xml:space="preserve">Se crea una tercera rama para la historia de usuario número </w:t>
+      </w:r>
+      <w:r>
+        <w:t>4</w:t>
+      </w:r>
+      <w:r>
+        <w:t xml:space="preserve"> y nos pasamos a esa misma rama en un solo comando usando </w:t>
       </w:r>
       <w:proofErr w:type="spellStart"/>
       <w:r>
@@ -1647,6 +1661,223 @@
         <w:t>4</w:t>
       </w:r>
     </w:p>
+    <w:p>
+      <w:r>
+        <w:lastRenderedPageBreak/>
+        <w:drawing>
+          <wp:inline distT="0" distB="0" distL="0" distR="0" wp14:anchorId="4E214655" wp14:editId="6F53E10A">
+            <wp:extent cx="5612130" cy="2457450"/>
+            <wp:effectExtent l="0" t="0" r="7620" b="0"/>
+            <wp:docPr id="98960493" name="Imagen 1" descr="Texto&#10;&#10;El contenido generado por IA puede ser incorrecto."/>
+            <wp:cNvGraphicFramePr>
+              <a:graphicFrameLocks xmlns:a="http://schemas.openxmlformats.org/drawingml/2006/main" noChangeAspect="1"/>
+            </wp:cNvGraphicFramePr>
+            <a:graphic xmlns:a="http://schemas.openxmlformats.org/drawingml/2006/main">
+              <a:graphicData uri="http://schemas.openxmlformats.org/drawingml/2006/picture">
+                <pic:pic xmlns:pic="http://schemas.openxmlformats.org/drawingml/2006/picture">
+                  <pic:nvPicPr>
+                    <pic:cNvPr id="98960493" name="Imagen 1" descr="Texto&#10;&#10;El contenido generado por IA puede ser incorrecto."/>
+                    <pic:cNvPicPr/>
+                  </pic:nvPicPr>
+                  <pic:blipFill>
+                    <a:blip r:embed="rId27"/>
+                    <a:stretch>
+                      <a:fillRect/>
+                    </a:stretch>
+                  </pic:blipFill>
+                  <pic:spPr>
+                    <a:xfrm>
+                      <a:off x="0" y="0"/>
+                      <a:ext cx="5612130" cy="2457450"/>
+                    </a:xfrm>
+                    <a:prstGeom prst="rect">
+                      <a:avLst/>
+                    </a:prstGeom>
+                  </pic:spPr>
+                </pic:pic>
+              </a:graphicData>
+            </a:graphic>
+          </wp:inline>
+        </w:drawing>
+      </w:r>
+    </w:p>
+    <w:p>
+      <w:pPr>
+        <w:pStyle w:val="Ttulo1"/>
+      </w:pPr>
+      <w:r>
+        <w:t>Quinto commit</w:t>
+      </w:r>
+    </w:p>
+    <w:p>
+      <w:r>
+        <w:t xml:space="preserve">Se crea una tercera rama para la historia de usuario número </w:t>
+      </w:r>
+      <w:r>
+        <w:t>5</w:t>
+      </w:r>
+      <w:r>
+        <w:t xml:space="preserve"> y nos pasamos a esa misma rama en un solo comando usando </w:t>
+      </w:r>
+      <w:proofErr w:type="spellStart"/>
+      <w:r>
+        <w:t>git</w:t>
+      </w:r>
+      <w:proofErr w:type="spellEnd"/>
+      <w:r>
+        <w:t xml:space="preserve"> </w:t>
+      </w:r>
+      <w:proofErr w:type="spellStart"/>
+      <w:r>
+        <w:t>checkout</w:t>
+      </w:r>
+      <w:proofErr w:type="spellEnd"/>
+      <w:r>
+        <w:t xml:space="preserve"> -b</w:t>
+      </w:r>
+    </w:p>
+    <w:p>
+      <w:r>
+        <w:drawing>
+          <wp:inline distT="0" distB="0" distL="0" distR="0" wp14:anchorId="19540B32" wp14:editId="7AE23E18">
+            <wp:extent cx="5612130" cy="1314450"/>
+            <wp:effectExtent l="0" t="0" r="7620" b="0"/>
+            <wp:docPr id="808310493" name="Imagen 1" descr="Texto&#10;&#10;El contenido generado por IA puede ser incorrecto."/>
+            <wp:cNvGraphicFramePr>
+              <a:graphicFrameLocks xmlns:a="http://schemas.openxmlformats.org/drawingml/2006/main" noChangeAspect="1"/>
+            </wp:cNvGraphicFramePr>
+            <a:graphic xmlns:a="http://schemas.openxmlformats.org/drawingml/2006/main">
+              <a:graphicData uri="http://schemas.openxmlformats.org/drawingml/2006/picture">
+                <pic:pic xmlns:pic="http://schemas.openxmlformats.org/drawingml/2006/picture">
+                  <pic:nvPicPr>
+                    <pic:cNvPr id="808310493" name="Imagen 1" descr="Texto&#10;&#10;El contenido generado por IA puede ser incorrecto."/>
+                    <pic:cNvPicPr/>
+                  </pic:nvPicPr>
+                  <pic:blipFill>
+                    <a:blip r:embed="rId28"/>
+                    <a:stretch>
+                      <a:fillRect/>
+                    </a:stretch>
+                  </pic:blipFill>
+                  <pic:spPr>
+                    <a:xfrm>
+                      <a:off x="0" y="0"/>
+                      <a:ext cx="5612130" cy="1314450"/>
+                    </a:xfrm>
+                    <a:prstGeom prst="rect">
+                      <a:avLst/>
+                    </a:prstGeom>
+                  </pic:spPr>
+                </pic:pic>
+              </a:graphicData>
+            </a:graphic>
+          </wp:inline>
+        </w:drawing>
+      </w:r>
+    </w:p>
+    <w:p>
+      <w:pPr>
+        <w:rPr>
+          <w:b/>
+          <w:bCs/>
+        </w:rPr>
+      </w:pPr>
+      <w:r>
+        <w:rPr>
+          <w:b/>
+          <w:bCs/>
+        </w:rPr>
+        <w:t>HU</w:t>
+      </w:r>
+      <w:r>
+        <w:rPr>
+          <w:b/>
+          <w:bCs/>
+        </w:rPr>
+        <w:t>4</w:t>
+      </w:r>
+      <w:r>
+        <w:rPr>
+          <w:b/>
+          <w:bCs/>
+        </w:rPr>
+        <w:t xml:space="preserve"> – </w:t>
+      </w:r>
+      <w:r>
+        <w:rPr>
+          <w:b/>
+          <w:bCs/>
+        </w:rPr>
+        <w:t xml:space="preserve">Consultar </w:t>
+      </w:r>
+      <w:r>
+        <w:rPr>
+          <w:b/>
+          <w:bCs/>
+        </w:rPr>
+        <w:t>fiestas empresariales</w:t>
+      </w:r>
+    </w:p>
+    <w:p>
+      <w:r>
+        <w:t xml:space="preserve">El sistema debe permitir al usuario visualizar la descripción de las fiestas </w:t>
+      </w:r>
+      <w:r>
+        <w:t>empresariales</w:t>
+      </w:r>
+      <w:r>
+        <w:t>.</w:t>
+      </w:r>
+    </w:p>
+    <w:p>
+      <w:r>
+        <w:t>Se agrega el archivo relacionado a la HU0</w:t>
+      </w:r>
+      <w:r>
+        <w:t>5</w:t>
+      </w:r>
+    </w:p>
+    <w:p>
+      <w:r>
+        <w:lastRenderedPageBreak/>
+        <w:drawing>
+          <wp:inline distT="0" distB="0" distL="0" distR="0" wp14:anchorId="44C3576D" wp14:editId="77D8A12D">
+            <wp:extent cx="5612130" cy="1482090"/>
+            <wp:effectExtent l="0" t="0" r="7620" b="3810"/>
+            <wp:docPr id="1750625868" name="Imagen 1" descr="Texto&#10;&#10;El contenido generado por IA puede ser incorrecto."/>
+            <wp:cNvGraphicFramePr>
+              <a:graphicFrameLocks xmlns:a="http://schemas.openxmlformats.org/drawingml/2006/main" noChangeAspect="1"/>
+            </wp:cNvGraphicFramePr>
+            <a:graphic xmlns:a="http://schemas.openxmlformats.org/drawingml/2006/main">
+              <a:graphicData uri="http://schemas.openxmlformats.org/drawingml/2006/picture">
+                <pic:pic xmlns:pic="http://schemas.openxmlformats.org/drawingml/2006/picture">
+                  <pic:nvPicPr>
+                    <pic:cNvPr id="1750625868" name="Imagen 1" descr="Texto&#10;&#10;El contenido generado por IA puede ser incorrecto."/>
+                    <pic:cNvPicPr/>
+                  </pic:nvPicPr>
+                  <pic:blipFill>
+                    <a:blip r:embed="rId29"/>
+                    <a:stretch>
+                      <a:fillRect/>
+                    </a:stretch>
+                  </pic:blipFill>
+                  <pic:spPr>
+                    <a:xfrm>
+                      <a:off x="0" y="0"/>
+                      <a:ext cx="5612130" cy="1482090"/>
+                    </a:xfrm>
+                    <a:prstGeom prst="rect">
+                      <a:avLst/>
+                    </a:prstGeom>
+                  </pic:spPr>
+                </pic:pic>
+              </a:graphicData>
+            </a:graphic>
+          </wp:inline>
+        </w:drawing>
+      </w:r>
+    </w:p>
+    <w:p/>
     <w:p/>
     <w:p>
       <w:pPr>
@@ -1692,14 +1923,7 @@
         <w:rPr>
           <w:rFonts w:cs="Times New Roman"/>
         </w:rPr>
-        <w:t xml:space="preserve">. (s/f). Recuperado el 30 de noviembre </w:t>
-      </w:r>
-      <w:r>
-        <w:rPr>
-          <w:rFonts w:cs="Times New Roman"/>
-        </w:rPr>
-        <w:lastRenderedPageBreak/>
-        <w:t>de 2025, de https://github.com/AKIN011/Actividad-4---Utilizando-sistemas-de-control-de-versiones/tree/main</w:t>
+        <w:t>. (s/f). Recuperado el 30 de noviembre de 2025, de https://github.com/AKIN011/Actividad-4---Utilizando-sistemas-de-control-de-versiones/tree/main</w:t>
       </w:r>
     </w:p>
     <w:p>
@@ -1717,8 +1941,8 @@
       </w:r>
     </w:p>
     <w:sectPr>
-      <w:headerReference w:type="default" r:id="rId27"/>
-      <w:headerReference w:type="first" r:id="rId28"/>
+      <w:headerReference w:type="default" r:id="rId30"/>
+      <w:headerReference w:type="first" r:id="rId31"/>
       <w:pgSz w:w="12240" w:h="15840"/>
       <w:pgMar w:top="1418" w:right="1701" w:bottom="1418" w:left="1701" w:header="709" w:footer="709" w:gutter="0"/>
       <w:cols w:space="708"/>
@@ -4998,7 +5222,7 @@
   <w:style w:type="paragraph" w:default="1" w:styleId="Normal">
     <w:name w:val="Normal"/>
     <w:qFormat/>
-    <w:rsid w:val="00DC07C0"/>
+    <w:rsid w:val="00391753"/>
     <w:pPr>
       <w:spacing w:line="480" w:lineRule="auto"/>
       <w:ind w:firstLine="709"/>

</xml_diff>

<commit_message>
Se agrega el archivo word actualizado junto con el pdf
</commit_message>
<xml_diff>
--- a/Actividad 4 - Utilizando sistemas de control de versiones.docx
+++ b/Actividad 4 - Utilizando sistemas de control de versiones.docx
@@ -350,7 +350,7 @@
           <w:r>
             <w:fldChar w:fldCharType="separate"/>
           </w:r>
-          <w:hyperlink w:anchor="_Toc215410121" w:history="1">
+          <w:hyperlink w:anchor="_Toc215423242" w:history="1">
             <w:r>
               <w:rPr>
                 <w:rStyle w:val="Hipervnculo"/>
@@ -377,7 +377,7 @@
                 <w:noProof/>
                 <w:webHidden/>
               </w:rPr>
-              <w:instrText xml:space="preserve"> PAGEREF _Toc215410121 \h </w:instrText>
+              <w:instrText xml:space="preserve"> PAGEREF _Toc215423242 \h </w:instrText>
             </w:r>
             <w:r>
               <w:rPr>
@@ -421,7 +421,433 @@
               <w:lang w:eastAsia="es-CO"/>
             </w:rPr>
           </w:pPr>
-          <w:hyperlink w:anchor="_Toc215410122" w:history="1">
+          <w:hyperlink w:anchor="_Toc215423243" w:history="1">
+            <w:r>
+              <w:rPr>
+                <w:rStyle w:val="Hipervnculo"/>
+                <w:noProof/>
+              </w:rPr>
+              <w:t>Primer commit</w:t>
+            </w:r>
+            <w:r>
+              <w:rPr>
+                <w:noProof/>
+                <w:webHidden/>
+              </w:rPr>
+              <w:tab/>
+            </w:r>
+            <w:r>
+              <w:rPr>
+                <w:noProof/>
+                <w:webHidden/>
+              </w:rPr>
+              <w:fldChar w:fldCharType="begin"/>
+            </w:r>
+            <w:r>
+              <w:rPr>
+                <w:noProof/>
+                <w:webHidden/>
+              </w:rPr>
+              <w:instrText xml:space="preserve"> PAGEREF _Toc215423243 \h </w:instrText>
+            </w:r>
+            <w:r>
+              <w:rPr>
+                <w:noProof/>
+                <w:webHidden/>
+              </w:rPr>
+            </w:r>
+            <w:r>
+              <w:rPr>
+                <w:noProof/>
+                <w:webHidden/>
+              </w:rPr>
+              <w:fldChar w:fldCharType="separate"/>
+            </w:r>
+            <w:r>
+              <w:rPr>
+                <w:noProof/>
+                <w:webHidden/>
+              </w:rPr>
+              <w:t>4</w:t>
+            </w:r>
+            <w:r>
+              <w:rPr>
+                <w:noProof/>
+                <w:webHidden/>
+              </w:rPr>
+              <w:fldChar w:fldCharType="end"/>
+            </w:r>
+          </w:hyperlink>
+        </w:p>
+        <w:p>
+          <w:pPr>
+            <w:pStyle w:val="TDC1"/>
+            <w:tabs>
+              <w:tab w:val="right" w:leader="dot" w:pos="8828"/>
+            </w:tabs>
+            <w:rPr>
+              <w:rFonts w:asciiTheme="minorHAnsi" w:eastAsiaTheme="minorEastAsia" w:hAnsiTheme="minorHAnsi"/>
+              <w:noProof/>
+              <w:szCs w:val="24"/>
+              <w:lang w:eastAsia="es-CO"/>
+            </w:rPr>
+          </w:pPr>
+          <w:hyperlink w:anchor="_Toc215423244" w:history="1">
+            <w:r>
+              <w:rPr>
+                <w:rStyle w:val="Hipervnculo"/>
+                <w:noProof/>
+              </w:rPr>
+              <w:t>Segundo commit</w:t>
+            </w:r>
+            <w:r>
+              <w:rPr>
+                <w:noProof/>
+                <w:webHidden/>
+              </w:rPr>
+              <w:tab/>
+            </w:r>
+            <w:r>
+              <w:rPr>
+                <w:noProof/>
+                <w:webHidden/>
+              </w:rPr>
+              <w:fldChar w:fldCharType="begin"/>
+            </w:r>
+            <w:r>
+              <w:rPr>
+                <w:noProof/>
+                <w:webHidden/>
+              </w:rPr>
+              <w:instrText xml:space="preserve"> PAGEREF _Toc215423244 \h </w:instrText>
+            </w:r>
+            <w:r>
+              <w:rPr>
+                <w:noProof/>
+                <w:webHidden/>
+              </w:rPr>
+            </w:r>
+            <w:r>
+              <w:rPr>
+                <w:noProof/>
+                <w:webHidden/>
+              </w:rPr>
+              <w:fldChar w:fldCharType="separate"/>
+            </w:r>
+            <w:r>
+              <w:rPr>
+                <w:noProof/>
+                <w:webHidden/>
+              </w:rPr>
+              <w:t>5</w:t>
+            </w:r>
+            <w:r>
+              <w:rPr>
+                <w:noProof/>
+                <w:webHidden/>
+              </w:rPr>
+              <w:fldChar w:fldCharType="end"/>
+            </w:r>
+          </w:hyperlink>
+        </w:p>
+        <w:p>
+          <w:pPr>
+            <w:pStyle w:val="TDC1"/>
+            <w:tabs>
+              <w:tab w:val="right" w:leader="dot" w:pos="8828"/>
+            </w:tabs>
+            <w:rPr>
+              <w:rFonts w:asciiTheme="minorHAnsi" w:eastAsiaTheme="minorEastAsia" w:hAnsiTheme="minorHAnsi"/>
+              <w:noProof/>
+              <w:szCs w:val="24"/>
+              <w:lang w:eastAsia="es-CO"/>
+            </w:rPr>
+          </w:pPr>
+          <w:hyperlink w:anchor="_Toc215423245" w:history="1">
+            <w:r>
+              <w:rPr>
+                <w:rStyle w:val="Hipervnculo"/>
+                <w:noProof/>
+              </w:rPr>
+              <w:t>Tercer commit</w:t>
+            </w:r>
+            <w:r>
+              <w:rPr>
+                <w:noProof/>
+                <w:webHidden/>
+              </w:rPr>
+              <w:tab/>
+            </w:r>
+            <w:r>
+              <w:rPr>
+                <w:noProof/>
+                <w:webHidden/>
+              </w:rPr>
+              <w:fldChar w:fldCharType="begin"/>
+            </w:r>
+            <w:r>
+              <w:rPr>
+                <w:noProof/>
+                <w:webHidden/>
+              </w:rPr>
+              <w:instrText xml:space="preserve"> PAGEREF _Toc215423245 \h </w:instrText>
+            </w:r>
+            <w:r>
+              <w:rPr>
+                <w:noProof/>
+                <w:webHidden/>
+              </w:rPr>
+            </w:r>
+            <w:r>
+              <w:rPr>
+                <w:noProof/>
+                <w:webHidden/>
+              </w:rPr>
+              <w:fldChar w:fldCharType="separate"/>
+            </w:r>
+            <w:r>
+              <w:rPr>
+                <w:noProof/>
+                <w:webHidden/>
+              </w:rPr>
+              <w:t>7</w:t>
+            </w:r>
+            <w:r>
+              <w:rPr>
+                <w:noProof/>
+                <w:webHidden/>
+              </w:rPr>
+              <w:fldChar w:fldCharType="end"/>
+            </w:r>
+          </w:hyperlink>
+        </w:p>
+        <w:p>
+          <w:pPr>
+            <w:pStyle w:val="TDC1"/>
+            <w:tabs>
+              <w:tab w:val="right" w:leader="dot" w:pos="8828"/>
+            </w:tabs>
+            <w:rPr>
+              <w:rFonts w:asciiTheme="minorHAnsi" w:eastAsiaTheme="minorEastAsia" w:hAnsiTheme="minorHAnsi"/>
+              <w:noProof/>
+              <w:szCs w:val="24"/>
+              <w:lang w:eastAsia="es-CO"/>
+            </w:rPr>
+          </w:pPr>
+          <w:hyperlink w:anchor="_Toc215423246" w:history="1">
+            <w:r>
+              <w:rPr>
+                <w:rStyle w:val="Hipervnculo"/>
+                <w:noProof/>
+              </w:rPr>
+              <w:t>Cuarto commit</w:t>
+            </w:r>
+            <w:r>
+              <w:rPr>
+                <w:noProof/>
+                <w:webHidden/>
+              </w:rPr>
+              <w:tab/>
+            </w:r>
+            <w:r>
+              <w:rPr>
+                <w:noProof/>
+                <w:webHidden/>
+              </w:rPr>
+              <w:fldChar w:fldCharType="begin"/>
+            </w:r>
+            <w:r>
+              <w:rPr>
+                <w:noProof/>
+                <w:webHidden/>
+              </w:rPr>
+              <w:instrText xml:space="preserve"> PAGEREF _Toc215423246 \h </w:instrText>
+            </w:r>
+            <w:r>
+              <w:rPr>
+                <w:noProof/>
+                <w:webHidden/>
+              </w:rPr>
+            </w:r>
+            <w:r>
+              <w:rPr>
+                <w:noProof/>
+                <w:webHidden/>
+              </w:rPr>
+              <w:fldChar w:fldCharType="separate"/>
+            </w:r>
+            <w:r>
+              <w:rPr>
+                <w:noProof/>
+                <w:webHidden/>
+              </w:rPr>
+              <w:t>9</w:t>
+            </w:r>
+            <w:r>
+              <w:rPr>
+                <w:noProof/>
+                <w:webHidden/>
+              </w:rPr>
+              <w:fldChar w:fldCharType="end"/>
+            </w:r>
+          </w:hyperlink>
+        </w:p>
+        <w:p>
+          <w:pPr>
+            <w:pStyle w:val="TDC1"/>
+            <w:tabs>
+              <w:tab w:val="right" w:leader="dot" w:pos="8828"/>
+            </w:tabs>
+            <w:rPr>
+              <w:rFonts w:asciiTheme="minorHAnsi" w:eastAsiaTheme="minorEastAsia" w:hAnsiTheme="minorHAnsi"/>
+              <w:noProof/>
+              <w:szCs w:val="24"/>
+              <w:lang w:eastAsia="es-CO"/>
+            </w:rPr>
+          </w:pPr>
+          <w:hyperlink w:anchor="_Toc215423247" w:history="1">
+            <w:r>
+              <w:rPr>
+                <w:rStyle w:val="Hipervnculo"/>
+                <w:noProof/>
+              </w:rPr>
+              <w:t>Quinto commit</w:t>
+            </w:r>
+            <w:r>
+              <w:rPr>
+                <w:noProof/>
+                <w:webHidden/>
+              </w:rPr>
+              <w:tab/>
+            </w:r>
+            <w:r>
+              <w:rPr>
+                <w:noProof/>
+                <w:webHidden/>
+              </w:rPr>
+              <w:fldChar w:fldCharType="begin"/>
+            </w:r>
+            <w:r>
+              <w:rPr>
+                <w:noProof/>
+                <w:webHidden/>
+              </w:rPr>
+              <w:instrText xml:space="preserve"> PAGEREF _Toc215423247 \h </w:instrText>
+            </w:r>
+            <w:r>
+              <w:rPr>
+                <w:noProof/>
+                <w:webHidden/>
+              </w:rPr>
+            </w:r>
+            <w:r>
+              <w:rPr>
+                <w:noProof/>
+                <w:webHidden/>
+              </w:rPr>
+              <w:fldChar w:fldCharType="separate"/>
+            </w:r>
+            <w:r>
+              <w:rPr>
+                <w:noProof/>
+                <w:webHidden/>
+              </w:rPr>
+              <w:t>11</w:t>
+            </w:r>
+            <w:r>
+              <w:rPr>
+                <w:noProof/>
+                <w:webHidden/>
+              </w:rPr>
+              <w:fldChar w:fldCharType="end"/>
+            </w:r>
+          </w:hyperlink>
+        </w:p>
+        <w:p>
+          <w:pPr>
+            <w:pStyle w:val="TDC1"/>
+            <w:tabs>
+              <w:tab w:val="right" w:leader="dot" w:pos="8828"/>
+            </w:tabs>
+            <w:rPr>
+              <w:rFonts w:asciiTheme="minorHAnsi" w:eastAsiaTheme="minorEastAsia" w:hAnsiTheme="minorHAnsi"/>
+              <w:noProof/>
+              <w:szCs w:val="24"/>
+              <w:lang w:eastAsia="es-CO"/>
+            </w:rPr>
+          </w:pPr>
+          <w:hyperlink w:anchor="_Toc215423248" w:history="1">
+            <w:r>
+              <w:rPr>
+                <w:rStyle w:val="Hipervnculo"/>
+                <w:noProof/>
+              </w:rPr>
+              <w:t>Pull request</w:t>
+            </w:r>
+            <w:r>
+              <w:rPr>
+                <w:noProof/>
+                <w:webHidden/>
+              </w:rPr>
+              <w:tab/>
+            </w:r>
+            <w:r>
+              <w:rPr>
+                <w:noProof/>
+                <w:webHidden/>
+              </w:rPr>
+              <w:fldChar w:fldCharType="begin"/>
+            </w:r>
+            <w:r>
+              <w:rPr>
+                <w:noProof/>
+                <w:webHidden/>
+              </w:rPr>
+              <w:instrText xml:space="preserve"> PAGEREF _Toc215423248 \h </w:instrText>
+            </w:r>
+            <w:r>
+              <w:rPr>
+                <w:noProof/>
+                <w:webHidden/>
+              </w:rPr>
+            </w:r>
+            <w:r>
+              <w:rPr>
+                <w:noProof/>
+                <w:webHidden/>
+              </w:rPr>
+              <w:fldChar w:fldCharType="separate"/>
+            </w:r>
+            <w:r>
+              <w:rPr>
+                <w:noProof/>
+                <w:webHidden/>
+              </w:rPr>
+              <w:t>13</w:t>
+            </w:r>
+            <w:r>
+              <w:rPr>
+                <w:noProof/>
+                <w:webHidden/>
+              </w:rPr>
+              <w:fldChar w:fldCharType="end"/>
+            </w:r>
+          </w:hyperlink>
+        </w:p>
+        <w:p>
+          <w:pPr>
+            <w:pStyle w:val="TDC1"/>
+            <w:tabs>
+              <w:tab w:val="right" w:leader="dot" w:pos="8828"/>
+            </w:tabs>
+            <w:rPr>
+              <w:rFonts w:asciiTheme="minorHAnsi" w:eastAsiaTheme="minorEastAsia" w:hAnsiTheme="minorHAnsi"/>
+              <w:noProof/>
+              <w:szCs w:val="24"/>
+              <w:lang w:eastAsia="es-CO"/>
+            </w:rPr>
+          </w:pPr>
+          <w:hyperlink w:anchor="_Toc215423249" w:history="1">
             <w:r>
               <w:rPr>
                 <w:rStyle w:val="Hipervnculo"/>
@@ -448,7 +874,7 @@
                 <w:noProof/>
                 <w:webHidden/>
               </w:rPr>
-              <w:instrText xml:space="preserve"> PAGEREF _Toc215410122 \h </w:instrText>
+              <w:instrText xml:space="preserve"> PAGEREF _Toc215423249 \h </w:instrText>
             </w:r>
             <w:r>
               <w:rPr>
@@ -468,7 +894,7 @@
                 <w:noProof/>
                 <w:webHidden/>
               </w:rPr>
-              <w:t>3</w:t>
+              <w:t>14</w:t>
             </w:r>
             <w:r>
               <w:rPr>
@@ -510,7 +936,7 @@
       <w:pPr>
         <w:pStyle w:val="Ttulo1"/>
       </w:pPr>
-      <w:bookmarkStart w:id="0" w:name="_Toc215410121"/>
+      <w:bookmarkStart w:id="0" w:name="_Toc215423242"/>
       <w:r>
         <w:lastRenderedPageBreak/>
         <w:t>Subida del proyecto al repositorio</w:t>
@@ -748,9 +1174,11 @@
       <w:pPr>
         <w:pStyle w:val="Ttulo1"/>
       </w:pPr>
+      <w:bookmarkStart w:id="1" w:name="_Toc215423243"/>
       <w:r>
         <w:t>Primer commit</w:t>
       </w:r>
+      <w:bookmarkEnd w:id="1"/>
     </w:p>
     <w:p>
       <w:r>
@@ -766,7 +1194,15 @@
         <w:t>realizó</w:t>
       </w:r>
       <w:r>
-        <w:t xml:space="preserve"> un git </w:t>
+        <w:t xml:space="preserve"> un </w:t>
+      </w:r>
+      <w:proofErr w:type="spellStart"/>
+      <w:r>
+        <w:t>git</w:t>
+      </w:r>
+      <w:proofErr w:type="spellEnd"/>
+      <w:r>
+        <w:t xml:space="preserve"> </w:t>
       </w:r>
       <w:proofErr w:type="gramStart"/>
       <w:r>
@@ -1048,9 +1484,11 @@
       <w:pPr>
         <w:pStyle w:val="Ttulo1"/>
       </w:pPr>
+      <w:bookmarkStart w:id="2" w:name="_Toc215423244"/>
       <w:r>
         <w:t>Segundo commit</w:t>
       </w:r>
+      <w:bookmarkEnd w:id="2"/>
     </w:p>
     <w:p>
       <w:r>
@@ -1275,13 +1713,31 @@
       <w:pPr>
         <w:pStyle w:val="Ttulo1"/>
       </w:pPr>
+      <w:bookmarkStart w:id="3" w:name="_Toc215423245"/>
       <w:r>
         <w:t>Tercer commit</w:t>
       </w:r>
-    </w:p>
-    <w:p>
-      <w:r>
-        <w:t>Se crea una tercera rama para la historia de usuario número 3 y nos pasamos a esa misma rama en un solo comando usando git checkout -b</w:t>
+      <w:bookmarkEnd w:id="3"/>
+    </w:p>
+    <w:p>
+      <w:r>
+        <w:t xml:space="preserve">Se crea una tercera rama para la historia de usuario número 3 y nos pasamos a esa misma rama en un solo comando usando </w:t>
+      </w:r>
+      <w:proofErr w:type="spellStart"/>
+      <w:r>
+        <w:t>git</w:t>
+      </w:r>
+      <w:proofErr w:type="spellEnd"/>
+      <w:r>
+        <w:t xml:space="preserve"> </w:t>
+      </w:r>
+      <w:proofErr w:type="spellStart"/>
+      <w:r>
+        <w:t>checkout</w:t>
+      </w:r>
+      <w:proofErr w:type="spellEnd"/>
+      <w:r>
+        <w:t xml:space="preserve"> -b</w:t>
       </w:r>
     </w:p>
     <w:p>
@@ -1454,13 +1910,59 @@
       </w:r>
     </w:p>
     <w:p>
+      <w:r>
+        <w:t>En el repositorio remoto se pueden evidenciar los cambios</w:t>
+      </w:r>
+    </w:p>
+    <w:p>
+      <w:r>
+        <w:lastRenderedPageBreak/>
+        <w:drawing>
+          <wp:inline distT="0" distB="0" distL="0" distR="0" wp14:anchorId="327DE4C1" wp14:editId="2E1A4355">
+            <wp:extent cx="5612130" cy="2696845"/>
+            <wp:effectExtent l="0" t="0" r="7620" b="8255"/>
+            <wp:docPr id="2108297641" name="Imagen 1"/>
+            <wp:cNvGraphicFramePr>
+              <a:graphicFrameLocks xmlns:a="http://schemas.openxmlformats.org/drawingml/2006/main" noChangeAspect="1"/>
+            </wp:cNvGraphicFramePr>
+            <a:graphic xmlns:a="http://schemas.openxmlformats.org/drawingml/2006/main">
+              <a:graphicData uri="http://schemas.openxmlformats.org/drawingml/2006/picture">
+                <pic:pic xmlns:pic="http://schemas.openxmlformats.org/drawingml/2006/picture">
+                  <pic:nvPicPr>
+                    <pic:cNvPr id="2108297641" name=""/>
+                    <pic:cNvPicPr/>
+                  </pic:nvPicPr>
+                  <pic:blipFill>
+                    <a:blip r:embed="rId25"/>
+                    <a:stretch>
+                      <a:fillRect/>
+                    </a:stretch>
+                  </pic:blipFill>
+                  <pic:spPr>
+                    <a:xfrm>
+                      <a:off x="0" y="0"/>
+                      <a:ext cx="5612130" cy="2696845"/>
+                    </a:xfrm>
+                    <a:prstGeom prst="rect">
+                      <a:avLst/>
+                    </a:prstGeom>
+                  </pic:spPr>
+                </pic:pic>
+              </a:graphicData>
+            </a:graphic>
+          </wp:inline>
+        </w:drawing>
+      </w:r>
+    </w:p>
+    <w:p>
       <w:pPr>
         <w:pStyle w:val="Ttulo1"/>
       </w:pPr>
-      <w:r>
-        <w:lastRenderedPageBreak/>
+      <w:bookmarkStart w:id="4" w:name="_Toc215423246"/>
+      <w:r>
         <w:t>Cuarto commit</w:t>
       </w:r>
+      <w:bookmarkEnd w:id="4"/>
     </w:p>
     <w:p>
       <w:r>
@@ -1470,7 +1972,23 @@
         <w:t>4</w:t>
       </w:r>
       <w:r>
-        <w:t xml:space="preserve"> y nos pasamos a esa misma rama en un solo comando usando git checkout -b</w:t>
+        <w:t xml:space="preserve"> y nos pasamos a esa misma rama en un solo comando usando </w:t>
+      </w:r>
+      <w:proofErr w:type="spellStart"/>
+      <w:r>
+        <w:t>git</w:t>
+      </w:r>
+      <w:proofErr w:type="spellEnd"/>
+      <w:r>
+        <w:t xml:space="preserve"> </w:t>
+      </w:r>
+      <w:proofErr w:type="spellStart"/>
+      <w:r>
+        <w:t>checkout</w:t>
+      </w:r>
+      <w:proofErr w:type="spellEnd"/>
+      <w:r>
+        <w:t xml:space="preserve"> -b</w:t>
       </w:r>
     </w:p>
     <w:p>
@@ -1491,7 +2009,7 @@
                     <pic:cNvPicPr/>
                   </pic:nvPicPr>
                   <pic:blipFill>
-                    <a:blip r:embed="rId25"/>
+                    <a:blip r:embed="rId26"/>
                     <a:stretch>
                       <a:fillRect/>
                     </a:stretch>
@@ -1576,6 +2094,7 @@
     </w:p>
     <w:p>
       <w:r>
+        <w:lastRenderedPageBreak/>
         <w:drawing>
           <wp:inline distT="0" distB="0" distL="0" distR="0" wp14:anchorId="5344AB1F" wp14:editId="0C6A96BC">
             <wp:extent cx="5612130" cy="1489075"/>
@@ -1592,7 +2111,7 @@
                     <pic:cNvPicPr/>
                   </pic:nvPicPr>
                   <pic:blipFill>
-                    <a:blip r:embed="rId26"/>
+                    <a:blip r:embed="rId27"/>
                     <a:stretch>
                       <a:fillRect/>
                     </a:stretch>
@@ -1623,7 +2142,6 @@
     </w:p>
     <w:p>
       <w:r>
-        <w:lastRenderedPageBreak/>
         <w:drawing>
           <wp:inline distT="0" distB="0" distL="0" distR="0" wp14:anchorId="4E214655" wp14:editId="6F53E10A">
             <wp:extent cx="5612130" cy="2457450"/>
@@ -1640,7 +2158,7 @@
                     <pic:cNvPicPr/>
                   </pic:nvPicPr>
                   <pic:blipFill>
-                    <a:blip r:embed="rId27"/>
+                    <a:blip r:embed="rId28"/>
                     <a:stretch>
                       <a:fillRect/>
                     </a:stretch>
@@ -1662,12 +2180,59 @@
       </w:r>
     </w:p>
     <w:p>
+      <w:r>
+        <w:t>En el repositorio remoto se pueden evidenciar los cambios</w:t>
+      </w:r>
+    </w:p>
+    <w:p>
+      <w:r>
+        <w:lastRenderedPageBreak/>
+        <w:drawing>
+          <wp:inline distT="0" distB="0" distL="0" distR="0" wp14:anchorId="1584012A" wp14:editId="64B5AE36">
+            <wp:extent cx="5612130" cy="2684780"/>
+            <wp:effectExtent l="0" t="0" r="7620" b="1270"/>
+            <wp:docPr id="1367192884" name="Imagen 1" descr="Captura de pantalla de computadora&#10;&#10;El contenido generado por IA puede ser incorrecto."/>
+            <wp:cNvGraphicFramePr>
+              <a:graphicFrameLocks xmlns:a="http://schemas.openxmlformats.org/drawingml/2006/main" noChangeAspect="1"/>
+            </wp:cNvGraphicFramePr>
+            <a:graphic xmlns:a="http://schemas.openxmlformats.org/drawingml/2006/main">
+              <a:graphicData uri="http://schemas.openxmlformats.org/drawingml/2006/picture">
+                <pic:pic xmlns:pic="http://schemas.openxmlformats.org/drawingml/2006/picture">
+                  <pic:nvPicPr>
+                    <pic:cNvPr id="1367192884" name="Imagen 1" descr="Captura de pantalla de computadora&#10;&#10;El contenido generado por IA puede ser incorrecto."/>
+                    <pic:cNvPicPr/>
+                  </pic:nvPicPr>
+                  <pic:blipFill>
+                    <a:blip r:embed="rId29"/>
+                    <a:stretch>
+                      <a:fillRect/>
+                    </a:stretch>
+                  </pic:blipFill>
+                  <pic:spPr>
+                    <a:xfrm>
+                      <a:off x="0" y="0"/>
+                      <a:ext cx="5612130" cy="2684780"/>
+                    </a:xfrm>
+                    <a:prstGeom prst="rect">
+                      <a:avLst/>
+                    </a:prstGeom>
+                  </pic:spPr>
+                </pic:pic>
+              </a:graphicData>
+            </a:graphic>
+          </wp:inline>
+        </w:drawing>
+      </w:r>
+    </w:p>
+    <w:p>
       <w:pPr>
         <w:pStyle w:val="Ttulo1"/>
       </w:pPr>
+      <w:bookmarkStart w:id="5" w:name="_Toc215423247"/>
       <w:r>
         <w:t>Quinto commit</w:t>
       </w:r>
+      <w:bookmarkEnd w:id="5"/>
     </w:p>
     <w:p>
       <w:r>
@@ -1677,7 +2242,23 @@
         <w:t>5</w:t>
       </w:r>
       <w:r>
-        <w:t xml:space="preserve"> y nos pasamos a esa misma rama en un solo comando usando git checkout -b</w:t>
+        <w:t xml:space="preserve"> y nos pasamos a esa misma rama en un solo comando usando </w:t>
+      </w:r>
+      <w:proofErr w:type="spellStart"/>
+      <w:r>
+        <w:t>git</w:t>
+      </w:r>
+      <w:proofErr w:type="spellEnd"/>
+      <w:r>
+        <w:t xml:space="preserve"> </w:t>
+      </w:r>
+      <w:proofErr w:type="spellStart"/>
+      <w:r>
+        <w:t>checkout</w:t>
+      </w:r>
+      <w:proofErr w:type="spellEnd"/>
+      <w:r>
+        <w:t xml:space="preserve"> -b</w:t>
       </w:r>
     </w:p>
     <w:p>
@@ -1698,7 +2279,7 @@
                     <pic:cNvPicPr/>
                   </pic:nvPicPr>
                   <pic:blipFill>
-                    <a:blip r:embed="rId28"/>
+                    <a:blip r:embed="rId30"/>
                     <a:stretch>
                       <a:fillRect/>
                     </a:stretch>
@@ -1800,7 +2381,7 @@
                     <pic:cNvPicPr/>
                   </pic:nvPicPr>
                   <pic:blipFill>
-                    <a:blip r:embed="rId29"/>
+                    <a:blip r:embed="rId31"/>
                     <a:stretch>
                       <a:fillRect/>
                     </a:stretch>
@@ -1848,7 +2429,7 @@
                     <pic:cNvPicPr/>
                   </pic:nvPicPr>
                   <pic:blipFill>
-                    <a:blip r:embed="rId30"/>
+                    <a:blip r:embed="rId32"/>
                     <a:stretch>
                       <a:fillRect/>
                     </a:stretch>
@@ -1870,14 +2451,254 @@
       </w:r>
     </w:p>
     <w:p>
+      <w:r>
+        <w:t>En el repositorio remoto se pueden evidenciar los cambios</w:t>
+      </w:r>
+    </w:p>
+    <w:p>
+      <w:r>
+        <w:lastRenderedPageBreak/>
+        <w:drawing>
+          <wp:inline distT="0" distB="0" distL="0" distR="0" wp14:anchorId="2A3A7462" wp14:editId="31EFEC15">
+            <wp:extent cx="5612130" cy="2679065"/>
+            <wp:effectExtent l="0" t="0" r="7620" b="6985"/>
+            <wp:docPr id="2124692063" name="Imagen 1" descr="Captura de pantalla de computadora&#10;&#10;El contenido generado por IA puede ser incorrecto."/>
+            <wp:cNvGraphicFramePr>
+              <a:graphicFrameLocks xmlns:a="http://schemas.openxmlformats.org/drawingml/2006/main" noChangeAspect="1"/>
+            </wp:cNvGraphicFramePr>
+            <a:graphic xmlns:a="http://schemas.openxmlformats.org/drawingml/2006/main">
+              <a:graphicData uri="http://schemas.openxmlformats.org/drawingml/2006/picture">
+                <pic:pic xmlns:pic="http://schemas.openxmlformats.org/drawingml/2006/picture">
+                  <pic:nvPicPr>
+                    <pic:cNvPr id="2124692063" name="Imagen 1" descr="Captura de pantalla de computadora&#10;&#10;El contenido generado por IA puede ser incorrecto."/>
+                    <pic:cNvPicPr/>
+                  </pic:nvPicPr>
+                  <pic:blipFill>
+                    <a:blip r:embed="rId33"/>
+                    <a:stretch>
+                      <a:fillRect/>
+                    </a:stretch>
+                  </pic:blipFill>
+                  <pic:spPr>
+                    <a:xfrm>
+                      <a:off x="0" y="0"/>
+                      <a:ext cx="5612130" cy="2679065"/>
+                    </a:xfrm>
+                    <a:prstGeom prst="rect">
+                      <a:avLst/>
+                    </a:prstGeom>
+                  </pic:spPr>
+                </pic:pic>
+              </a:graphicData>
+            </a:graphic>
+          </wp:inline>
+        </w:drawing>
+      </w:r>
+    </w:p>
+    <w:p>
       <w:pPr>
         <w:pStyle w:val="Ttulo1"/>
       </w:pPr>
-      <w:bookmarkStart w:id="1" w:name="_Toc215410122"/>
+      <w:bookmarkStart w:id="6" w:name="_Toc215423248"/>
+      <w:r>
+        <w:t xml:space="preserve">Pull </w:t>
+      </w:r>
+      <w:proofErr w:type="spellStart"/>
+      <w:r>
+        <w:t>request</w:t>
+      </w:r>
+      <w:bookmarkEnd w:id="6"/>
+      <w:proofErr w:type="spellEnd"/>
+    </w:p>
+    <w:p>
+      <w:r>
+        <w:t xml:space="preserve">En el repositorio remoto abríamos un pull </w:t>
+      </w:r>
+      <w:proofErr w:type="spellStart"/>
+      <w:r>
+        <w:t>request</w:t>
+      </w:r>
+      <w:proofErr w:type="spellEnd"/>
+      <w:r>
+        <w:t xml:space="preserve"> con la rama HU05 que es la que contiene los cambios de todas las demás ramas y que con esto todos los cambios queden en la rama </w:t>
+      </w:r>
+      <w:proofErr w:type="spellStart"/>
+      <w:r>
+        <w:t>main</w:t>
+      </w:r>
+      <w:proofErr w:type="spellEnd"/>
+      <w:r>
+        <w:t xml:space="preserve"> </w:t>
+      </w:r>
+    </w:p>
+    <w:p>
+      <w:r>
+        <w:drawing>
+          <wp:inline distT="0" distB="0" distL="0" distR="0" wp14:anchorId="4D6636CC" wp14:editId="2767CDE9">
+            <wp:extent cx="5612130" cy="2667000"/>
+            <wp:effectExtent l="0" t="0" r="7620" b="0"/>
+            <wp:docPr id="1128919504" name="Imagen 1"/>
+            <wp:cNvGraphicFramePr>
+              <a:graphicFrameLocks xmlns:a="http://schemas.openxmlformats.org/drawingml/2006/main" noChangeAspect="1"/>
+            </wp:cNvGraphicFramePr>
+            <a:graphic xmlns:a="http://schemas.openxmlformats.org/drawingml/2006/main">
+              <a:graphicData uri="http://schemas.openxmlformats.org/drawingml/2006/picture">
+                <pic:pic xmlns:pic="http://schemas.openxmlformats.org/drawingml/2006/picture">
+                  <pic:nvPicPr>
+                    <pic:cNvPr id="1128919504" name=""/>
+                    <pic:cNvPicPr/>
+                  </pic:nvPicPr>
+                  <pic:blipFill>
+                    <a:blip r:embed="rId34"/>
+                    <a:stretch>
+                      <a:fillRect/>
+                    </a:stretch>
+                  </pic:blipFill>
+                  <pic:spPr>
+                    <a:xfrm>
+                      <a:off x="0" y="0"/>
+                      <a:ext cx="5612130" cy="2667000"/>
+                    </a:xfrm>
+                    <a:prstGeom prst="rect">
+                      <a:avLst/>
+                    </a:prstGeom>
+                  </pic:spPr>
+                </pic:pic>
+              </a:graphicData>
+            </a:graphic>
+          </wp:inline>
+        </w:drawing>
+      </w:r>
+    </w:p>
+    <w:p>
+      <w:r>
+        <w:t xml:space="preserve">Podemos evidenciar que no hay ningún conflicto por lo que podemos proceder a con el </w:t>
+      </w:r>
+      <w:proofErr w:type="spellStart"/>
+      <w:r>
+        <w:t>merge</w:t>
+      </w:r>
+      <w:proofErr w:type="spellEnd"/>
+      <w:r>
+        <w:t xml:space="preserve"> de la rama HU05 hacia la </w:t>
+      </w:r>
+      <w:proofErr w:type="spellStart"/>
+      <w:r>
+        <w:t>main</w:t>
+      </w:r>
+      <w:proofErr w:type="spellEnd"/>
+    </w:p>
+    <w:p>
+      <w:r>
+        <w:lastRenderedPageBreak/>
+        <w:t xml:space="preserve">Pull </w:t>
+      </w:r>
+      <w:proofErr w:type="spellStart"/>
+      <w:r>
+        <w:t>request</w:t>
+      </w:r>
+      <w:proofErr w:type="spellEnd"/>
+      <w:r>
+        <w:t xml:space="preserve"> satisfactorio</w:t>
+      </w:r>
+    </w:p>
+    <w:p>
+      <w:r>
+        <w:drawing>
+          <wp:inline distT="0" distB="0" distL="0" distR="0" wp14:anchorId="2C3F3256" wp14:editId="4DB874DA">
+            <wp:extent cx="5612130" cy="681990"/>
+            <wp:effectExtent l="0" t="0" r="7620" b="3810"/>
+            <wp:docPr id="1176202845" name="Imagen 1"/>
+            <wp:cNvGraphicFramePr>
+              <a:graphicFrameLocks xmlns:a="http://schemas.openxmlformats.org/drawingml/2006/main" noChangeAspect="1"/>
+            </wp:cNvGraphicFramePr>
+            <a:graphic xmlns:a="http://schemas.openxmlformats.org/drawingml/2006/main">
+              <a:graphicData uri="http://schemas.openxmlformats.org/drawingml/2006/picture">
+                <pic:pic xmlns:pic="http://schemas.openxmlformats.org/drawingml/2006/picture">
+                  <pic:nvPicPr>
+                    <pic:cNvPr id="1176202845" name=""/>
+                    <pic:cNvPicPr/>
+                  </pic:nvPicPr>
+                  <pic:blipFill>
+                    <a:blip r:embed="rId35"/>
+                    <a:stretch>
+                      <a:fillRect/>
+                    </a:stretch>
+                  </pic:blipFill>
+                  <pic:spPr>
+                    <a:xfrm>
+                      <a:off x="0" y="0"/>
+                      <a:ext cx="5612130" cy="681990"/>
+                    </a:xfrm>
+                    <a:prstGeom prst="rect">
+                      <a:avLst/>
+                    </a:prstGeom>
+                  </pic:spPr>
+                </pic:pic>
+              </a:graphicData>
+            </a:graphic>
+          </wp:inline>
+        </w:drawing>
+      </w:r>
+    </w:p>
+    <w:p>
+      <w:r>
+        <w:t xml:space="preserve">Se puede evidenciar como todos los cambios hechos desde las distintas ramas quedaron mezclados directamente en la rama principal o </w:t>
+      </w:r>
+      <w:proofErr w:type="spellStart"/>
+      <w:r>
+        <w:t>main</w:t>
+      </w:r>
+      <w:proofErr w:type="spellEnd"/>
+    </w:p>
+    <w:p>
+      <w:r>
+        <w:drawing>
+          <wp:inline distT="0" distB="0" distL="0" distR="0" wp14:anchorId="229097F9" wp14:editId="11880DAC">
+            <wp:extent cx="5612130" cy="2705735"/>
+            <wp:effectExtent l="0" t="0" r="7620" b="0"/>
+            <wp:docPr id="422424019" name="Imagen 1"/>
+            <wp:cNvGraphicFramePr>
+              <a:graphicFrameLocks xmlns:a="http://schemas.openxmlformats.org/drawingml/2006/main" noChangeAspect="1"/>
+            </wp:cNvGraphicFramePr>
+            <a:graphic xmlns:a="http://schemas.openxmlformats.org/drawingml/2006/main">
+              <a:graphicData uri="http://schemas.openxmlformats.org/drawingml/2006/picture">
+                <pic:pic xmlns:pic="http://schemas.openxmlformats.org/drawingml/2006/picture">
+                  <pic:nvPicPr>
+                    <pic:cNvPr id="422424019" name=""/>
+                    <pic:cNvPicPr/>
+                  </pic:nvPicPr>
+                  <pic:blipFill>
+                    <a:blip r:embed="rId36"/>
+                    <a:stretch>
+                      <a:fillRect/>
+                    </a:stretch>
+                  </pic:blipFill>
+                  <pic:spPr>
+                    <a:xfrm>
+                      <a:off x="0" y="0"/>
+                      <a:ext cx="5612130" cy="2705735"/>
+                    </a:xfrm>
+                    <a:prstGeom prst="rect">
+                      <a:avLst/>
+                    </a:prstGeom>
+                  </pic:spPr>
+                </pic:pic>
+              </a:graphicData>
+            </a:graphic>
+          </wp:inline>
+        </w:drawing>
+      </w:r>
+    </w:p>
+    <w:p>
+      <w:pPr>
+        <w:pStyle w:val="Ttulo1"/>
+      </w:pPr>
+      <w:bookmarkStart w:id="7" w:name="_Toc215423249"/>
       <w:r>
         <w:t>Referencias</w:t>
       </w:r>
-      <w:bookmarkEnd w:id="1"/>
+      <w:bookmarkEnd w:id="7"/>
     </w:p>
     <w:p>
       <w:pPr>
@@ -1931,8 +2752,8 @@
       </w:r>
     </w:p>
     <w:sectPr>
-      <w:headerReference w:type="default" r:id="rId31"/>
-      <w:headerReference w:type="first" r:id="rId32"/>
+      <w:headerReference w:type="default" r:id="rId37"/>
+      <w:headerReference w:type="first" r:id="rId38"/>
       <w:pgSz w:w="12240" w:h="15840"/>
       <w:pgMar w:top="1418" w:right="1701" w:bottom="1418" w:left="1701" w:header="709" w:footer="709" w:gutter="0"/>
       <w:cols w:space="708"/>
@@ -5212,7 +6033,7 @@
   <w:style w:type="paragraph" w:default="1" w:styleId="Normal">
     <w:name w:val="Normal"/>
     <w:qFormat/>
-    <w:rsid w:val="00846202"/>
+    <w:rsid w:val="00414C3C"/>
     <w:pPr>
       <w:spacing w:line="480" w:lineRule="auto"/>
       <w:ind w:firstLine="709"/>
@@ -5426,7 +6247,6 @@
   <w:style w:type="character" w:default="1" w:styleId="Fuentedeprrafopredeter">
     <w:name w:val="Default Paragraph Font"/>
     <w:uiPriority w:val="1"/>
-    <w:semiHidden/>
     <w:unhideWhenUsed/>
   </w:style>
   <w:style w:type="table" w:default="1" w:styleId="Tablanormal">

</xml_diff>